<commit_message>
change to api mod(use flask) and  update file
</commit_message>
<xml_diff>
--- a/custom tf and auto build.docx
+++ b/custom tf and auto build.docx
@@ -14,13 +14,14 @@
         <w:tblLook w:val="0000" w:firstRow="0" w:lastRow="0" w:firstColumn="0" w:lastColumn="0" w:noHBand="0" w:noVBand="0"/>
       </w:tblPr>
       <w:tblGrid>
-        <w:gridCol w:w="1270"/>
-        <w:gridCol w:w="1945"/>
-        <w:gridCol w:w="2145"/>
+        <w:gridCol w:w="1268"/>
+        <w:gridCol w:w="1947"/>
+        <w:gridCol w:w="2144"/>
         <w:gridCol w:w="709"/>
         <w:gridCol w:w="1134"/>
-        <w:gridCol w:w="2126"/>
-        <w:gridCol w:w="4375"/>
+        <w:gridCol w:w="6"/>
+        <w:gridCol w:w="2118"/>
+        <w:gridCol w:w="4378"/>
       </w:tblGrid>
       <w:tr>
         <w:trPr>
@@ -28,7 +29,7 @@
         </w:trPr>
         <w:tc>
           <w:tcPr>
-            <w:tcW w:w="1270" w:type="dxa"/>
+            <w:tcW w:w="1268" w:type="dxa"/>
             <w:tcBorders>
               <w:top w:val="single" w:sz="12" w:space="0" w:color="000000"/>
               <w:left w:val="single" w:sz="12" w:space="0" w:color="000000"/>
@@ -65,8 +66,8 @@
         </w:tc>
         <w:tc>
           <w:tcPr>
-            <w:tcW w:w="12434" w:type="dxa"/>
-            <w:gridSpan w:val="6"/>
+            <w:tcW w:w="12436" w:type="dxa"/>
+            <w:gridSpan w:val="7"/>
             <w:tcBorders>
               <w:top w:val="single" w:sz="12" w:space="0" w:color="000000"/>
               <w:left w:val="single" w:sz="4" w:space="0" w:color="000000"/>
@@ -124,7 +125,7 @@
         </w:trPr>
         <w:tc>
           <w:tcPr>
-            <w:tcW w:w="1270" w:type="dxa"/>
+            <w:tcW w:w="1268" w:type="dxa"/>
             <w:tcBorders>
               <w:top w:val="single" w:sz="12" w:space="0" w:color="000000"/>
               <w:left w:val="single" w:sz="12" w:space="0" w:color="000000"/>
@@ -149,22 +150,28 @@
                 <w:szCs w:val="20"/>
               </w:rPr>
             </w:pPr>
-            <w:proofErr w:type="spellStart"/>
-            <w:r>
-              <w:rPr>
-                <w:rFonts w:ascii="Times New Roman" w:hAnsi="Times New Roman" w:cs="Times New Roman"/>
-                <w:sz w:val="20"/>
-                <w:szCs w:val="20"/>
-              </w:rPr>
-              <w:t>def</w:t>
-            </w:r>
-            <w:proofErr w:type="spellEnd"/>
-          </w:p>
-        </w:tc>
-        <w:tc>
-          <w:tcPr>
-            <w:tcW w:w="12434" w:type="dxa"/>
-            <w:gridSpan w:val="6"/>
+            <w:r>
+              <w:rPr>
+                <w:rFonts w:ascii="Times New Roman" w:hAnsi="Times New Roman" w:cs="Times New Roman" w:hint="eastAsia"/>
+                <w:sz w:val="20"/>
+                <w:szCs w:val="20"/>
+              </w:rPr>
+              <w:t>M</w:t>
+            </w:r>
+            <w:r>
+              <w:rPr>
+                <w:rFonts w:ascii="Times New Roman" w:hAnsi="Times New Roman" w:cs="Times New Roman"/>
+                <w:sz w:val="20"/>
+                <w:szCs w:val="20"/>
+              </w:rPr>
+              <w:t>ethod</w:t>
+            </w:r>
+          </w:p>
+        </w:tc>
+        <w:tc>
+          <w:tcPr>
+            <w:tcW w:w="12436" w:type="dxa"/>
+            <w:gridSpan w:val="7"/>
             <w:tcBorders>
               <w:top w:val="single" w:sz="12" w:space="0" w:color="000000"/>
               <w:left w:val="single" w:sz="4" w:space="0" w:color="000000"/>
@@ -184,18 +191,550 @@
             <w:pPr>
               <w:jc w:val="both"/>
               <w:rPr>
-                <w:rFonts w:ascii="Times New Roman" w:hAnsi="Times New Roman" w:cs="Times New Roman"/>
-                <w:sz w:val="20"/>
-                <w:szCs w:val="20"/>
-              </w:rPr>
-            </w:pPr>
-            <w:r>
-              <w:rPr>
-                <w:rFonts w:ascii="Times New Roman" w:hAnsi="Times New Roman" w:cs="Times New Roman"/>
-                <w:sz w:val="20"/>
-                <w:szCs w:val="20"/>
-              </w:rPr>
-              <w:t>build</w:t>
+                <w:rFonts w:ascii="Times New Roman" w:hAnsi="Times New Roman" w:cs="Times New Roman" w:hint="eastAsia"/>
+                <w:sz w:val="20"/>
+                <w:szCs w:val="20"/>
+              </w:rPr>
+            </w:pPr>
+            <w:r>
+              <w:rPr>
+                <w:rFonts w:ascii="Times New Roman" w:hAnsi="Times New Roman" w:cs="Times New Roman" w:hint="eastAsia"/>
+                <w:sz w:val="20"/>
+                <w:szCs w:val="20"/>
+              </w:rPr>
+              <w:t>P</w:t>
+            </w:r>
+            <w:r>
+              <w:rPr>
+                <w:rFonts w:ascii="Times New Roman" w:hAnsi="Times New Roman" w:cs="Times New Roman"/>
+                <w:sz w:val="20"/>
+                <w:szCs w:val="20"/>
+              </w:rPr>
+              <w:t>OST</w:t>
+            </w:r>
+          </w:p>
+        </w:tc>
+      </w:tr>
+      <w:tr>
+        <w:trPr>
+          <w:trHeight w:val="340"/>
+        </w:trPr>
+        <w:tc>
+          <w:tcPr>
+            <w:tcW w:w="1268" w:type="dxa"/>
+            <w:vMerge w:val="restart"/>
+            <w:tcBorders>
+              <w:top w:val="single" w:sz="12" w:space="0" w:color="000000"/>
+              <w:left w:val="single" w:sz="12" w:space="0" w:color="000000"/>
+              <w:right w:val="single" w:sz="4" w:space="0" w:color="000000"/>
+            </w:tcBorders>
+            <w:shd w:val="clear" w:color="auto" w:fill="auto"/>
+            <w:tcMar>
+              <w:top w:w="0" w:type="dxa"/>
+              <w:left w:w="108" w:type="dxa"/>
+              <w:bottom w:w="0" w:type="dxa"/>
+              <w:right w:w="108" w:type="dxa"/>
+            </w:tcMar>
+            <w:vAlign w:val="center"/>
+          </w:tcPr>
+          <w:p>
+            <w:pPr>
+              <w:jc w:val="center"/>
+              <w:rPr>
+                <w:rFonts w:ascii="Times New Roman" w:hAnsi="Times New Roman" w:cs="Times New Roman" w:hint="eastAsia"/>
+                <w:sz w:val="20"/>
+                <w:szCs w:val="20"/>
+              </w:rPr>
+            </w:pPr>
+            <w:r>
+              <w:rPr>
+                <w:rFonts w:ascii="Times New Roman" w:hAnsi="Times New Roman" w:cs="Times New Roman" w:hint="eastAsia"/>
+                <w:sz w:val="20"/>
+                <w:szCs w:val="20"/>
+              </w:rPr>
+              <w:t>H</w:t>
+            </w:r>
+            <w:r>
+              <w:rPr>
+                <w:rFonts w:ascii="Times New Roman" w:hAnsi="Times New Roman" w:cs="Times New Roman"/>
+                <w:sz w:val="20"/>
+                <w:szCs w:val="20"/>
+              </w:rPr>
+              <w:t>eader</w:t>
+            </w:r>
+          </w:p>
+        </w:tc>
+        <w:tc>
+          <w:tcPr>
+            <w:tcW w:w="1947" w:type="dxa"/>
+            <w:tcBorders>
+              <w:top w:val="single" w:sz="12" w:space="0" w:color="000000"/>
+              <w:left w:val="single" w:sz="4" w:space="0" w:color="000000"/>
+              <w:bottom w:val="single" w:sz="12" w:space="0" w:color="000000"/>
+              <w:right w:val="single" w:sz="4" w:space="0" w:color="auto"/>
+            </w:tcBorders>
+            <w:shd w:val="clear" w:color="auto" w:fill="auto"/>
+            <w:tcMar>
+              <w:top w:w="0" w:type="dxa"/>
+              <w:left w:w="108" w:type="dxa"/>
+              <w:bottom w:w="0" w:type="dxa"/>
+              <w:right w:w="108" w:type="dxa"/>
+            </w:tcMar>
+            <w:vAlign w:val="center"/>
+          </w:tcPr>
+          <w:p>
+            <w:pPr>
+              <w:jc w:val="center"/>
+              <w:rPr>
+                <w:rFonts w:ascii="Times New Roman" w:hAnsi="Times New Roman" w:cs="Times New Roman" w:hint="eastAsia"/>
+                <w:sz w:val="20"/>
+                <w:szCs w:val="20"/>
+              </w:rPr>
+            </w:pPr>
+            <w:r>
+              <w:rPr>
+                <w:rFonts w:ascii="Times New Roman" w:hAnsi="Times New Roman" w:cs="Times New Roman"/>
+                <w:sz w:val="20"/>
+                <w:szCs w:val="20"/>
+              </w:rPr>
+              <w:t>參數英文名稱</w:t>
+            </w:r>
+          </w:p>
+        </w:tc>
+        <w:tc>
+          <w:tcPr>
+            <w:tcW w:w="2144" w:type="dxa"/>
+            <w:tcBorders>
+              <w:top w:val="single" w:sz="12" w:space="0" w:color="000000"/>
+              <w:left w:val="single" w:sz="4" w:space="0" w:color="000000"/>
+              <w:bottom w:val="single" w:sz="12" w:space="0" w:color="000000"/>
+              <w:right w:val="single" w:sz="4" w:space="0" w:color="auto"/>
+            </w:tcBorders>
+            <w:shd w:val="clear" w:color="auto" w:fill="auto"/>
+            <w:vAlign w:val="center"/>
+          </w:tcPr>
+          <w:p>
+            <w:pPr>
+              <w:jc w:val="center"/>
+              <w:rPr>
+                <w:rFonts w:ascii="Times New Roman" w:hAnsi="Times New Roman" w:cs="Times New Roman" w:hint="eastAsia"/>
+                <w:sz w:val="20"/>
+                <w:szCs w:val="20"/>
+              </w:rPr>
+            </w:pPr>
+            <w:r>
+              <w:rPr>
+                <w:rFonts w:ascii="Times New Roman" w:hAnsi="Times New Roman" w:cs="Times New Roman"/>
+                <w:sz w:val="20"/>
+                <w:szCs w:val="20"/>
+              </w:rPr>
+              <w:t>參數中文名稱</w:t>
+            </w:r>
+          </w:p>
+        </w:tc>
+        <w:tc>
+          <w:tcPr>
+            <w:tcW w:w="709" w:type="dxa"/>
+            <w:tcBorders>
+              <w:top w:val="single" w:sz="12" w:space="0" w:color="000000"/>
+              <w:left w:val="single" w:sz="4" w:space="0" w:color="000000"/>
+              <w:bottom w:val="single" w:sz="12" w:space="0" w:color="000000"/>
+              <w:right w:val="single" w:sz="4" w:space="0" w:color="auto"/>
+            </w:tcBorders>
+            <w:shd w:val="clear" w:color="auto" w:fill="auto"/>
+            <w:vAlign w:val="center"/>
+          </w:tcPr>
+          <w:p>
+            <w:pPr>
+              <w:jc w:val="center"/>
+              <w:rPr>
+                <w:rFonts w:ascii="Times New Roman" w:hAnsi="Times New Roman" w:cs="Times New Roman" w:hint="eastAsia"/>
+                <w:sz w:val="20"/>
+                <w:szCs w:val="20"/>
+              </w:rPr>
+            </w:pPr>
+            <w:proofErr w:type="gramStart"/>
+            <w:r>
+              <w:rPr>
+                <w:rFonts w:ascii="Times New Roman" w:hAnsi="Times New Roman" w:cs="Times New Roman"/>
+                <w:sz w:val="20"/>
+                <w:szCs w:val="20"/>
+              </w:rPr>
+              <w:t>必填</w:t>
+            </w:r>
+            <w:proofErr w:type="gramEnd"/>
+          </w:p>
+        </w:tc>
+        <w:tc>
+          <w:tcPr>
+            <w:tcW w:w="1140" w:type="dxa"/>
+            <w:gridSpan w:val="2"/>
+            <w:tcBorders>
+              <w:top w:val="single" w:sz="12" w:space="0" w:color="000000"/>
+              <w:left w:val="single" w:sz="4" w:space="0" w:color="000000"/>
+              <w:bottom w:val="single" w:sz="12" w:space="0" w:color="000000"/>
+              <w:right w:val="single" w:sz="4" w:space="0" w:color="auto"/>
+            </w:tcBorders>
+            <w:shd w:val="clear" w:color="auto" w:fill="auto"/>
+            <w:vAlign w:val="center"/>
+          </w:tcPr>
+          <w:p>
+            <w:pPr>
+              <w:jc w:val="center"/>
+              <w:rPr>
+                <w:rFonts w:ascii="Times New Roman" w:hAnsi="Times New Roman" w:cs="Times New Roman" w:hint="eastAsia"/>
+                <w:sz w:val="20"/>
+                <w:szCs w:val="20"/>
+              </w:rPr>
+            </w:pPr>
+            <w:r>
+              <w:rPr>
+                <w:rFonts w:ascii="Times New Roman" w:hAnsi="Times New Roman" w:cs="Times New Roman"/>
+                <w:sz w:val="20"/>
+                <w:szCs w:val="20"/>
+              </w:rPr>
+              <w:t>參數格式</w:t>
+            </w:r>
+          </w:p>
+        </w:tc>
+        <w:tc>
+          <w:tcPr>
+            <w:tcW w:w="2118" w:type="dxa"/>
+            <w:tcBorders>
+              <w:top w:val="single" w:sz="12" w:space="0" w:color="000000"/>
+              <w:left w:val="single" w:sz="4" w:space="0" w:color="000000"/>
+              <w:bottom w:val="single" w:sz="12" w:space="0" w:color="000000"/>
+              <w:right w:val="single" w:sz="4" w:space="0" w:color="auto"/>
+            </w:tcBorders>
+            <w:shd w:val="clear" w:color="auto" w:fill="auto"/>
+            <w:vAlign w:val="center"/>
+          </w:tcPr>
+          <w:p>
+            <w:pPr>
+              <w:jc w:val="center"/>
+              <w:rPr>
+                <w:rFonts w:ascii="Times New Roman" w:hAnsi="Times New Roman" w:cs="Times New Roman" w:hint="eastAsia"/>
+                <w:sz w:val="20"/>
+                <w:szCs w:val="20"/>
+              </w:rPr>
+            </w:pPr>
+            <w:r>
+              <w:rPr>
+                <w:rFonts w:ascii="Times New Roman" w:hAnsi="Times New Roman" w:cs="Times New Roman"/>
+                <w:sz w:val="20"/>
+                <w:szCs w:val="20"/>
+              </w:rPr>
+              <w:t>參數值範例</w:t>
+            </w:r>
+          </w:p>
+        </w:tc>
+        <w:tc>
+          <w:tcPr>
+            <w:tcW w:w="4378" w:type="dxa"/>
+            <w:tcBorders>
+              <w:top w:val="single" w:sz="12" w:space="0" w:color="000000"/>
+              <w:left w:val="single" w:sz="4" w:space="0" w:color="000000"/>
+              <w:bottom w:val="single" w:sz="12" w:space="0" w:color="000000"/>
+              <w:right w:val="single" w:sz="4" w:space="0" w:color="auto"/>
+            </w:tcBorders>
+            <w:shd w:val="clear" w:color="auto" w:fill="auto"/>
+            <w:vAlign w:val="center"/>
+          </w:tcPr>
+          <w:p>
+            <w:pPr>
+              <w:jc w:val="center"/>
+              <w:rPr>
+                <w:rFonts w:ascii="Times New Roman" w:hAnsi="Times New Roman" w:cs="Times New Roman" w:hint="eastAsia"/>
+                <w:sz w:val="20"/>
+                <w:szCs w:val="20"/>
+              </w:rPr>
+            </w:pPr>
+            <w:r>
+              <w:rPr>
+                <w:rFonts w:ascii="Times New Roman" w:hAnsi="Times New Roman" w:cs="Times New Roman"/>
+                <w:sz w:val="20"/>
+                <w:szCs w:val="20"/>
+              </w:rPr>
+              <w:t>說明</w:t>
+            </w:r>
+          </w:p>
+        </w:tc>
+      </w:tr>
+      <w:tr>
+        <w:trPr>
+          <w:trHeight w:val="340"/>
+        </w:trPr>
+        <w:tc>
+          <w:tcPr>
+            <w:tcW w:w="1268" w:type="dxa"/>
+            <w:vMerge/>
+            <w:tcBorders>
+              <w:left w:val="single" w:sz="12" w:space="0" w:color="000000"/>
+              <w:bottom w:val="single" w:sz="12" w:space="0" w:color="000000"/>
+              <w:right w:val="single" w:sz="4" w:space="0" w:color="000000"/>
+            </w:tcBorders>
+            <w:shd w:val="clear" w:color="auto" w:fill="auto"/>
+            <w:tcMar>
+              <w:top w:w="0" w:type="dxa"/>
+              <w:left w:w="108" w:type="dxa"/>
+              <w:bottom w:w="0" w:type="dxa"/>
+              <w:right w:w="108" w:type="dxa"/>
+            </w:tcMar>
+            <w:vAlign w:val="center"/>
+          </w:tcPr>
+          <w:p>
+            <w:pPr>
+              <w:jc w:val="center"/>
+              <w:rPr>
+                <w:rFonts w:ascii="Times New Roman" w:hAnsi="Times New Roman" w:cs="Times New Roman" w:hint="eastAsia"/>
+                <w:sz w:val="20"/>
+                <w:szCs w:val="20"/>
+              </w:rPr>
+            </w:pPr>
+          </w:p>
+        </w:tc>
+        <w:tc>
+          <w:tcPr>
+            <w:tcW w:w="1947" w:type="dxa"/>
+            <w:tcBorders>
+              <w:top w:val="single" w:sz="12" w:space="0" w:color="000000"/>
+              <w:left w:val="single" w:sz="4" w:space="0" w:color="000000"/>
+              <w:bottom w:val="single" w:sz="12" w:space="0" w:color="000000"/>
+              <w:right w:val="single" w:sz="4" w:space="0" w:color="auto"/>
+            </w:tcBorders>
+            <w:shd w:val="clear" w:color="auto" w:fill="auto"/>
+            <w:tcMar>
+              <w:top w:w="0" w:type="dxa"/>
+              <w:left w:w="108" w:type="dxa"/>
+              <w:bottom w:w="0" w:type="dxa"/>
+              <w:right w:w="108" w:type="dxa"/>
+            </w:tcMar>
+            <w:vAlign w:val="center"/>
+          </w:tcPr>
+          <w:p>
+            <w:pPr>
+              <w:jc w:val="center"/>
+              <w:rPr>
+                <w:rFonts w:ascii="Times New Roman" w:hAnsi="Times New Roman" w:cs="Times New Roman" w:hint="eastAsia"/>
+                <w:sz w:val="20"/>
+                <w:szCs w:val="20"/>
+              </w:rPr>
+            </w:pPr>
+            <w:r>
+              <w:rPr>
+                <w:rFonts w:ascii="Times New Roman" w:hAnsi="Times New Roman" w:cs="Times New Roman"/>
+                <w:sz w:val="20"/>
+                <w:szCs w:val="20"/>
+              </w:rPr>
+              <w:t>'</w:t>
+            </w:r>
+            <w:r>
+              <w:rPr>
+                <w:rFonts w:ascii="Times New Roman" w:hAnsi="Times New Roman" w:cs="Times New Roman"/>
+                <w:sz w:val="20"/>
+                <w:szCs w:val="20"/>
+              </w:rPr>
+              <w:t>Content-Type</w:t>
+            </w:r>
+            <w:r>
+              <w:rPr>
+                <w:rFonts w:ascii="Times New Roman" w:hAnsi="Times New Roman" w:cs="Times New Roman"/>
+                <w:sz w:val="20"/>
+                <w:szCs w:val="20"/>
+              </w:rPr>
+              <w:t>'</w:t>
+            </w:r>
+          </w:p>
+        </w:tc>
+        <w:tc>
+          <w:tcPr>
+            <w:tcW w:w="2144" w:type="dxa"/>
+            <w:tcBorders>
+              <w:top w:val="single" w:sz="12" w:space="0" w:color="000000"/>
+              <w:left w:val="single" w:sz="4" w:space="0" w:color="000000"/>
+              <w:bottom w:val="single" w:sz="12" w:space="0" w:color="000000"/>
+              <w:right w:val="single" w:sz="4" w:space="0" w:color="auto"/>
+            </w:tcBorders>
+            <w:shd w:val="clear" w:color="auto" w:fill="auto"/>
+            <w:vAlign w:val="center"/>
+          </w:tcPr>
+          <w:p>
+            <w:pPr>
+              <w:jc w:val="center"/>
+              <w:rPr>
+                <w:rFonts w:ascii="Times New Roman" w:hAnsi="Times New Roman" w:cs="Times New Roman" w:hint="eastAsia"/>
+                <w:sz w:val="20"/>
+                <w:szCs w:val="20"/>
+              </w:rPr>
+            </w:pPr>
+            <w:r>
+              <w:rPr>
+                <w:rFonts w:ascii="Times New Roman" w:hAnsi="Times New Roman" w:cs="Times New Roman" w:hint="eastAsia"/>
+                <w:sz w:val="20"/>
+                <w:szCs w:val="20"/>
+              </w:rPr>
+              <w:t>內容類型</w:t>
+            </w:r>
+          </w:p>
+        </w:tc>
+        <w:tc>
+          <w:tcPr>
+            <w:tcW w:w="709" w:type="dxa"/>
+            <w:tcBorders>
+              <w:top w:val="single" w:sz="12" w:space="0" w:color="000000"/>
+              <w:left w:val="single" w:sz="4" w:space="0" w:color="000000"/>
+              <w:bottom w:val="single" w:sz="12" w:space="0" w:color="000000"/>
+              <w:right w:val="single" w:sz="4" w:space="0" w:color="auto"/>
+            </w:tcBorders>
+            <w:shd w:val="clear" w:color="auto" w:fill="auto"/>
+            <w:vAlign w:val="center"/>
+          </w:tcPr>
+          <w:p>
+            <w:pPr>
+              <w:jc w:val="center"/>
+              <w:rPr>
+                <w:rFonts w:ascii="Times New Roman" w:hAnsi="Times New Roman" w:cs="Times New Roman" w:hint="eastAsia"/>
+                <w:sz w:val="20"/>
+                <w:szCs w:val="20"/>
+              </w:rPr>
+            </w:pPr>
+            <w:r>
+              <w:rPr>
+                <w:rFonts w:ascii="Times New Roman" w:hAnsi="Times New Roman" w:cs="Times New Roman" w:hint="eastAsia"/>
+                <w:sz w:val="20"/>
+                <w:szCs w:val="20"/>
+              </w:rPr>
+              <w:t>Y</w:t>
+            </w:r>
+          </w:p>
+        </w:tc>
+        <w:tc>
+          <w:tcPr>
+            <w:tcW w:w="1140" w:type="dxa"/>
+            <w:gridSpan w:val="2"/>
+            <w:tcBorders>
+              <w:top w:val="single" w:sz="12" w:space="0" w:color="000000"/>
+              <w:left w:val="single" w:sz="4" w:space="0" w:color="000000"/>
+              <w:bottom w:val="single" w:sz="12" w:space="0" w:color="000000"/>
+              <w:right w:val="single" w:sz="4" w:space="0" w:color="auto"/>
+            </w:tcBorders>
+            <w:shd w:val="clear" w:color="auto" w:fill="auto"/>
+            <w:vAlign w:val="center"/>
+          </w:tcPr>
+          <w:p>
+            <w:pPr>
+              <w:jc w:val="center"/>
+              <w:rPr>
+                <w:rFonts w:ascii="Times New Roman" w:hAnsi="Times New Roman" w:cs="Times New Roman" w:hint="eastAsia"/>
+                <w:sz w:val="20"/>
+                <w:szCs w:val="20"/>
+              </w:rPr>
+            </w:pPr>
+            <w:proofErr w:type="spellStart"/>
+            <w:r>
+              <w:rPr>
+                <w:rFonts w:ascii="Times New Roman" w:hAnsi="Times New Roman" w:cs="Times New Roman" w:hint="eastAsia"/>
+                <w:sz w:val="20"/>
+                <w:szCs w:val="20"/>
+              </w:rPr>
+              <w:t>s</w:t>
+            </w:r>
+            <w:r>
+              <w:rPr>
+                <w:rFonts w:ascii="Times New Roman" w:hAnsi="Times New Roman" w:cs="Times New Roman"/>
+                <w:sz w:val="20"/>
+                <w:szCs w:val="20"/>
+              </w:rPr>
+              <w:t>tr</w:t>
+            </w:r>
+            <w:proofErr w:type="spellEnd"/>
+          </w:p>
+        </w:tc>
+        <w:tc>
+          <w:tcPr>
+            <w:tcW w:w="2118" w:type="dxa"/>
+            <w:tcBorders>
+              <w:top w:val="single" w:sz="12" w:space="0" w:color="000000"/>
+              <w:left w:val="single" w:sz="4" w:space="0" w:color="000000"/>
+              <w:bottom w:val="single" w:sz="12" w:space="0" w:color="000000"/>
+              <w:right w:val="single" w:sz="4" w:space="0" w:color="auto"/>
+            </w:tcBorders>
+            <w:shd w:val="clear" w:color="auto" w:fill="auto"/>
+            <w:vAlign w:val="center"/>
+          </w:tcPr>
+          <w:p>
+            <w:pPr>
+              <w:jc w:val="center"/>
+              <w:rPr>
+                <w:rFonts w:ascii="Times New Roman" w:hAnsi="Times New Roman" w:cs="Times New Roman" w:hint="eastAsia"/>
+                <w:sz w:val="20"/>
+                <w:szCs w:val="20"/>
+              </w:rPr>
+            </w:pPr>
+            <w:r>
+              <w:rPr>
+                <w:rFonts w:ascii="Times New Roman" w:hAnsi="Times New Roman" w:cs="Times New Roman"/>
+                <w:sz w:val="20"/>
+                <w:szCs w:val="20"/>
+              </w:rPr>
+              <w:t>'</w:t>
+            </w:r>
+            <w:r>
+              <w:rPr>
+                <w:rFonts w:ascii="Times New Roman" w:hAnsi="Times New Roman" w:cs="Times New Roman"/>
+                <w:sz w:val="20"/>
+                <w:szCs w:val="20"/>
+              </w:rPr>
+              <w:t>application/</w:t>
+            </w:r>
+            <w:proofErr w:type="spellStart"/>
+            <w:r>
+              <w:rPr>
+                <w:rFonts w:ascii="Times New Roman" w:hAnsi="Times New Roman" w:cs="Times New Roman"/>
+                <w:sz w:val="20"/>
+                <w:szCs w:val="20"/>
+              </w:rPr>
+              <w:t>json</w:t>
+            </w:r>
+            <w:proofErr w:type="spellEnd"/>
+            <w:r>
+              <w:rPr>
+                <w:rFonts w:ascii="Times New Roman" w:hAnsi="Times New Roman" w:cs="Times New Roman"/>
+                <w:sz w:val="20"/>
+                <w:szCs w:val="20"/>
+              </w:rPr>
+              <w:t>'</w:t>
+            </w:r>
+          </w:p>
+        </w:tc>
+        <w:tc>
+          <w:tcPr>
+            <w:tcW w:w="4378" w:type="dxa"/>
+            <w:tcBorders>
+              <w:top w:val="single" w:sz="12" w:space="0" w:color="000000"/>
+              <w:left w:val="single" w:sz="4" w:space="0" w:color="000000"/>
+              <w:bottom w:val="single" w:sz="12" w:space="0" w:color="000000"/>
+              <w:right w:val="single" w:sz="4" w:space="0" w:color="auto"/>
+            </w:tcBorders>
+            <w:shd w:val="clear" w:color="auto" w:fill="auto"/>
+            <w:vAlign w:val="center"/>
+          </w:tcPr>
+          <w:p>
+            <w:pPr>
+              <w:jc w:val="center"/>
+              <w:rPr>
+                <w:rFonts w:ascii="Times New Roman" w:hAnsi="Times New Roman" w:cs="Times New Roman" w:hint="eastAsia"/>
+                <w:sz w:val="20"/>
+                <w:szCs w:val="20"/>
+              </w:rPr>
+            </w:pPr>
+            <w:r>
+              <w:rPr>
+                <w:rFonts w:ascii="Times New Roman" w:hAnsi="Times New Roman" w:cs="Times New Roman" w:hint="eastAsia"/>
+                <w:sz w:val="20"/>
+                <w:szCs w:val="20"/>
+              </w:rPr>
+              <w:t>媒體類型，用於定義資料格式</w:t>
             </w:r>
           </w:p>
         </w:tc>
@@ -206,7 +745,7 @@
         </w:trPr>
         <w:tc>
           <w:tcPr>
-            <w:tcW w:w="1270" w:type="dxa"/>
+            <w:tcW w:w="1268" w:type="dxa"/>
             <w:vMerge w:val="restart"/>
             <w:tcBorders>
               <w:top w:val="single" w:sz="4" w:space="0" w:color="000000"/>
@@ -251,12 +790,12 @@
         </w:tc>
         <w:tc>
           <w:tcPr>
-            <w:tcW w:w="1945" w:type="dxa"/>
-            <w:tcBorders>
-              <w:top w:val="single" w:sz="4" w:space="0" w:color="000000"/>
-              <w:left w:val="single" w:sz="4" w:space="0" w:color="000000"/>
-              <w:bottom w:val="single" w:sz="4" w:space="0" w:color="000000"/>
-              <w:right w:val="single" w:sz="4" w:space="0" w:color="000000"/>
+            <w:tcW w:w="1947" w:type="dxa"/>
+            <w:tcBorders>
+              <w:top w:val="single" w:sz="4" w:space="0" w:color="000000"/>
+              <w:left w:val="single" w:sz="4" w:space="0" w:color="000000"/>
+              <w:bottom w:val="single" w:sz="4" w:space="0" w:color="000000"/>
+              <w:right w:val="single" w:sz="4" w:space="0" w:color="auto"/>
             </w:tcBorders>
             <w:shd w:val="clear" w:color="auto" w:fill="auto"/>
             <w:tcMar>
@@ -288,10 +827,10 @@
         </w:tc>
         <w:tc>
           <w:tcPr>
-            <w:tcW w:w="2145" w:type="dxa"/>
-            <w:tcBorders>
-              <w:top w:val="single" w:sz="4" w:space="0" w:color="000000"/>
-              <w:left w:val="single" w:sz="4" w:space="0" w:color="000000"/>
+            <w:tcW w:w="2144" w:type="dxa"/>
+            <w:tcBorders>
+              <w:top w:val="single" w:sz="4" w:space="0" w:color="000000"/>
+              <w:left w:val="single" w:sz="4" w:space="0" w:color="auto"/>
               <w:bottom w:val="single" w:sz="4" w:space="0" w:color="000000"/>
               <w:right w:val="single" w:sz="4" w:space="0" w:color="000000"/>
             </w:tcBorders>
@@ -401,7 +940,8 @@
         </w:tc>
         <w:tc>
           <w:tcPr>
-            <w:tcW w:w="2126" w:type="dxa"/>
+            <w:tcW w:w="2124" w:type="dxa"/>
+            <w:gridSpan w:val="2"/>
             <w:tcBorders>
               <w:top w:val="single" w:sz="4" w:space="0" w:color="000000"/>
               <w:left w:val="single" w:sz="4" w:space="0" w:color="000000"/>
@@ -438,7 +978,7 @@
         </w:tc>
         <w:tc>
           <w:tcPr>
-            <w:tcW w:w="4375" w:type="dxa"/>
+            <w:tcW w:w="4378" w:type="dxa"/>
             <w:tcBorders>
               <w:top w:val="single" w:sz="4" w:space="0" w:color="000000"/>
               <w:left w:val="single" w:sz="4" w:space="0" w:color="000000"/>
@@ -480,7 +1020,7 @@
         </w:trPr>
         <w:tc>
           <w:tcPr>
-            <w:tcW w:w="1270" w:type="dxa"/>
+            <w:tcW w:w="1268" w:type="dxa"/>
             <w:vMerge/>
             <w:tcBorders>
               <w:left w:val="single" w:sz="12" w:space="0" w:color="000000"/>
@@ -506,7 +1046,7 @@
         </w:tc>
         <w:tc>
           <w:tcPr>
-            <w:tcW w:w="1945" w:type="dxa"/>
+            <w:tcW w:w="1947" w:type="dxa"/>
             <w:tcBorders>
               <w:top w:val="single" w:sz="4" w:space="0" w:color="000000"/>
               <w:left w:val="single" w:sz="4" w:space="0" w:color="000000"/>
@@ -551,7 +1091,7 @@
         </w:tc>
         <w:tc>
           <w:tcPr>
-            <w:tcW w:w="2145" w:type="dxa"/>
+            <w:tcW w:w="2144" w:type="dxa"/>
             <w:tcBorders>
               <w:top w:val="single" w:sz="4" w:space="0" w:color="000000"/>
               <w:left w:val="single" w:sz="4" w:space="0" w:color="000000"/>
@@ -672,7 +1212,8 @@
         </w:tc>
         <w:tc>
           <w:tcPr>
-            <w:tcW w:w="2126" w:type="dxa"/>
+            <w:tcW w:w="2124" w:type="dxa"/>
+            <w:gridSpan w:val="2"/>
             <w:tcBorders>
               <w:top w:val="single" w:sz="4" w:space="0" w:color="000000"/>
               <w:left w:val="single" w:sz="4" w:space="0" w:color="000000"/>
@@ -725,7 +1266,7 @@
         </w:tc>
         <w:tc>
           <w:tcPr>
-            <w:tcW w:w="4375" w:type="dxa"/>
+            <w:tcW w:w="4378" w:type="dxa"/>
             <w:tcBorders>
               <w:top w:val="single" w:sz="4" w:space="0" w:color="000000"/>
               <w:left w:val="single" w:sz="4" w:space="0" w:color="000000"/>
@@ -1035,7 +1576,7 @@
         </w:trPr>
         <w:tc>
           <w:tcPr>
-            <w:tcW w:w="1270" w:type="dxa"/>
+            <w:tcW w:w="1268" w:type="dxa"/>
             <w:vMerge/>
             <w:tcBorders>
               <w:left w:val="single" w:sz="12" w:space="0" w:color="000000"/>
@@ -1061,7 +1602,7 @@
         </w:tc>
         <w:tc>
           <w:tcPr>
-            <w:tcW w:w="1945" w:type="dxa"/>
+            <w:tcW w:w="1947" w:type="dxa"/>
             <w:tcBorders>
               <w:top w:val="single" w:sz="4" w:space="0" w:color="000000"/>
               <w:left w:val="single" w:sz="4" w:space="0" w:color="000000"/>
@@ -1106,7 +1647,7 @@
         </w:tc>
         <w:tc>
           <w:tcPr>
-            <w:tcW w:w="2145" w:type="dxa"/>
+            <w:tcW w:w="2144" w:type="dxa"/>
             <w:tcBorders>
               <w:top w:val="single" w:sz="4" w:space="0" w:color="000000"/>
               <w:left w:val="single" w:sz="4" w:space="0" w:color="000000"/>
@@ -1227,7 +1768,8 @@
         </w:tc>
         <w:tc>
           <w:tcPr>
-            <w:tcW w:w="2126" w:type="dxa"/>
+            <w:tcW w:w="2124" w:type="dxa"/>
+            <w:gridSpan w:val="2"/>
             <w:tcBorders>
               <w:top w:val="single" w:sz="4" w:space="0" w:color="000000"/>
               <w:left w:val="single" w:sz="4" w:space="0" w:color="000000"/>
@@ -1272,7 +1814,7 @@
         </w:tc>
         <w:tc>
           <w:tcPr>
-            <w:tcW w:w="4375" w:type="dxa"/>
+            <w:tcW w:w="4378" w:type="dxa"/>
             <w:tcBorders>
               <w:top w:val="single" w:sz="4" w:space="0" w:color="000000"/>
               <w:left w:val="single" w:sz="4" w:space="0" w:color="000000"/>
@@ -1338,7 +1880,7 @@
         </w:trPr>
         <w:tc>
           <w:tcPr>
-            <w:tcW w:w="1270" w:type="dxa"/>
+            <w:tcW w:w="1268" w:type="dxa"/>
             <w:vMerge/>
             <w:tcBorders>
               <w:left w:val="single" w:sz="12" w:space="0" w:color="000000"/>
@@ -1364,7 +1906,7 @@
         </w:tc>
         <w:tc>
           <w:tcPr>
-            <w:tcW w:w="1945" w:type="dxa"/>
+            <w:tcW w:w="1947" w:type="dxa"/>
             <w:tcBorders>
               <w:top w:val="single" w:sz="4" w:space="0" w:color="000000"/>
               <w:left w:val="single" w:sz="4" w:space="0" w:color="000000"/>
@@ -1403,7 +1945,7 @@
         </w:tc>
         <w:tc>
           <w:tcPr>
-            <w:tcW w:w="2145" w:type="dxa"/>
+            <w:tcW w:w="2144" w:type="dxa"/>
             <w:tcBorders>
               <w:top w:val="single" w:sz="4" w:space="0" w:color="000000"/>
               <w:left w:val="single" w:sz="4" w:space="0" w:color="000000"/>
@@ -1524,7 +2066,8 @@
         </w:tc>
         <w:tc>
           <w:tcPr>
-            <w:tcW w:w="2126" w:type="dxa"/>
+            <w:tcW w:w="2124" w:type="dxa"/>
+            <w:gridSpan w:val="2"/>
             <w:tcBorders>
               <w:top w:val="single" w:sz="4" w:space="0" w:color="000000"/>
               <w:left w:val="single" w:sz="4" w:space="0" w:color="000000"/>
@@ -1569,7 +2112,7 @@
         </w:tc>
         <w:tc>
           <w:tcPr>
-            <w:tcW w:w="4375" w:type="dxa"/>
+            <w:tcW w:w="4378" w:type="dxa"/>
             <w:tcBorders>
               <w:top w:val="single" w:sz="4" w:space="0" w:color="000000"/>
               <w:left w:val="single" w:sz="4" w:space="0" w:color="000000"/>
@@ -1611,7 +2154,7 @@
         </w:trPr>
         <w:tc>
           <w:tcPr>
-            <w:tcW w:w="1270" w:type="dxa"/>
+            <w:tcW w:w="1268" w:type="dxa"/>
             <w:vMerge/>
             <w:tcBorders>
               <w:left w:val="single" w:sz="12" w:space="0" w:color="000000"/>
@@ -1637,7 +2180,7 @@
         </w:tc>
         <w:tc>
           <w:tcPr>
-            <w:tcW w:w="1945" w:type="dxa"/>
+            <w:tcW w:w="1947" w:type="dxa"/>
             <w:tcBorders>
               <w:top w:val="single" w:sz="4" w:space="0" w:color="000000"/>
               <w:left w:val="single" w:sz="4" w:space="0" w:color="000000"/>
@@ -1676,7 +2219,7 @@
         </w:tc>
         <w:tc>
           <w:tcPr>
-            <w:tcW w:w="2145" w:type="dxa"/>
+            <w:tcW w:w="2144" w:type="dxa"/>
             <w:tcBorders>
               <w:top w:val="single" w:sz="4" w:space="0" w:color="000000"/>
               <w:left w:val="single" w:sz="4" w:space="0" w:color="000000"/>
@@ -1797,7 +2340,8 @@
         </w:tc>
         <w:tc>
           <w:tcPr>
-            <w:tcW w:w="2126" w:type="dxa"/>
+            <w:tcW w:w="2124" w:type="dxa"/>
+            <w:gridSpan w:val="2"/>
             <w:tcBorders>
               <w:top w:val="single" w:sz="4" w:space="0" w:color="000000"/>
               <w:left w:val="single" w:sz="4" w:space="0" w:color="000000"/>
@@ -1868,7 +2412,7 @@
         </w:tc>
         <w:tc>
           <w:tcPr>
-            <w:tcW w:w="4375" w:type="dxa"/>
+            <w:tcW w:w="4378" w:type="dxa"/>
             <w:tcBorders>
               <w:top w:val="single" w:sz="4" w:space="0" w:color="000000"/>
               <w:left w:val="single" w:sz="4" w:space="0" w:color="000000"/>
@@ -1910,7 +2454,7 @@
         </w:trPr>
         <w:tc>
           <w:tcPr>
-            <w:tcW w:w="1270" w:type="dxa"/>
+            <w:tcW w:w="1268" w:type="dxa"/>
             <w:vMerge/>
             <w:tcBorders>
               <w:left w:val="single" w:sz="12" w:space="0" w:color="000000"/>
@@ -1936,7 +2480,7 @@
         </w:tc>
         <w:tc>
           <w:tcPr>
-            <w:tcW w:w="1945" w:type="dxa"/>
+            <w:tcW w:w="1947" w:type="dxa"/>
             <w:tcBorders>
               <w:top w:val="single" w:sz="4" w:space="0" w:color="000000"/>
               <w:left w:val="single" w:sz="4" w:space="0" w:color="000000"/>
@@ -1975,7 +2519,7 @@
         </w:tc>
         <w:tc>
           <w:tcPr>
-            <w:tcW w:w="2145" w:type="dxa"/>
+            <w:tcW w:w="2144" w:type="dxa"/>
             <w:tcBorders>
               <w:top w:val="single" w:sz="4" w:space="0" w:color="000000"/>
               <w:left w:val="single" w:sz="4" w:space="0" w:color="000000"/>
@@ -2104,7 +2648,8 @@
         </w:tc>
         <w:tc>
           <w:tcPr>
-            <w:tcW w:w="2126" w:type="dxa"/>
+            <w:tcW w:w="2124" w:type="dxa"/>
+            <w:gridSpan w:val="2"/>
             <w:tcBorders>
               <w:top w:val="single" w:sz="4" w:space="0" w:color="000000"/>
               <w:left w:val="single" w:sz="4" w:space="0" w:color="000000"/>
@@ -2175,7 +2720,23 @@
                 <w:sz w:val="20"/>
                 <w:szCs w:val="20"/>
               </w:rPr>
-              <w:t xml:space="preserve"> </w:t>
+              <w:t xml:space="preserve"> '</w:t>
+            </w:r>
+            <w:r>
+              <w:rPr>
+                <w:rFonts w:ascii="Times New Roman" w:hAnsi="Times New Roman" w:cs="Times New Roman"/>
+                <w:sz w:val="20"/>
+                <w:szCs w:val="20"/>
+              </w:rPr>
+              <w:t>A</w:t>
+            </w:r>
+            <w:r>
+              <w:rPr>
+                <w:rFonts w:ascii="Times New Roman" w:hAnsi="Times New Roman" w:cs="Times New Roman"/>
+                <w:sz w:val="20"/>
+                <w:szCs w:val="20"/>
+              </w:rPr>
+              <w:t>ge</w:t>
             </w:r>
             <w:r>
               <w:rPr>
@@ -2191,37 +2752,13 @@
                 <w:sz w:val="20"/>
                 <w:szCs w:val="20"/>
               </w:rPr>
-              <w:t>A</w:t>
-            </w:r>
-            <w:r>
-              <w:rPr>
-                <w:rFonts w:ascii="Times New Roman" w:hAnsi="Times New Roman" w:cs="Times New Roman"/>
-                <w:sz w:val="20"/>
-                <w:szCs w:val="20"/>
-              </w:rPr>
-              <w:t>ge</w:t>
-            </w:r>
-            <w:r>
-              <w:rPr>
-                <w:rFonts w:ascii="Times New Roman" w:hAnsi="Times New Roman" w:cs="Times New Roman"/>
-                <w:sz w:val="20"/>
-                <w:szCs w:val="20"/>
-              </w:rPr>
-              <w:t>'</w:t>
-            </w:r>
-            <w:r>
-              <w:rPr>
-                <w:rFonts w:ascii="Times New Roman" w:hAnsi="Times New Roman" w:cs="Times New Roman"/>
-                <w:sz w:val="20"/>
-                <w:szCs w:val="20"/>
-              </w:rPr>
               <w:t>]</w:t>
             </w:r>
           </w:p>
         </w:tc>
         <w:tc>
           <w:tcPr>
-            <w:tcW w:w="4375" w:type="dxa"/>
+            <w:tcW w:w="4378" w:type="dxa"/>
             <w:tcBorders>
               <w:top w:val="single" w:sz="4" w:space="0" w:color="000000"/>
               <w:left w:val="single" w:sz="4" w:space="0" w:color="000000"/>
@@ -2327,7 +2864,7 @@
         </w:trPr>
         <w:tc>
           <w:tcPr>
-            <w:tcW w:w="1270" w:type="dxa"/>
+            <w:tcW w:w="1268" w:type="dxa"/>
             <w:vMerge/>
             <w:tcBorders>
               <w:left w:val="single" w:sz="12" w:space="0" w:color="000000"/>
@@ -2353,7 +2890,7 @@
         </w:tc>
         <w:tc>
           <w:tcPr>
-            <w:tcW w:w="1945" w:type="dxa"/>
+            <w:tcW w:w="1947" w:type="dxa"/>
             <w:tcBorders>
               <w:top w:val="single" w:sz="4" w:space="0" w:color="000000"/>
               <w:left w:val="single" w:sz="4" w:space="0" w:color="000000"/>
@@ -2392,7 +2929,7 @@
         </w:tc>
         <w:tc>
           <w:tcPr>
-            <w:tcW w:w="2145" w:type="dxa"/>
+            <w:tcW w:w="2144" w:type="dxa"/>
             <w:tcBorders>
               <w:top w:val="single" w:sz="4" w:space="0" w:color="000000"/>
               <w:left w:val="single" w:sz="4" w:space="0" w:color="000000"/>
@@ -2529,7 +3066,8 @@
         </w:tc>
         <w:tc>
           <w:tcPr>
-            <w:tcW w:w="2126" w:type="dxa"/>
+            <w:tcW w:w="2124" w:type="dxa"/>
+            <w:gridSpan w:val="2"/>
             <w:tcBorders>
               <w:top w:val="single" w:sz="4" w:space="0" w:color="000000"/>
               <w:left w:val="single" w:sz="4" w:space="0" w:color="000000"/>
@@ -2598,7 +3136,7 @@
         </w:tc>
         <w:tc>
           <w:tcPr>
-            <w:tcW w:w="4375" w:type="dxa"/>
+            <w:tcW w:w="4378" w:type="dxa"/>
             <w:tcBorders>
               <w:top w:val="single" w:sz="4" w:space="0" w:color="000000"/>
               <w:left w:val="single" w:sz="4" w:space="0" w:color="000000"/>
@@ -2712,7 +3250,7 @@
         </w:trPr>
         <w:tc>
           <w:tcPr>
-            <w:tcW w:w="1270" w:type="dxa"/>
+            <w:tcW w:w="1268" w:type="dxa"/>
             <w:vMerge/>
             <w:tcBorders>
               <w:left w:val="single" w:sz="12" w:space="0" w:color="000000"/>
@@ -2738,7 +3276,7 @@
         </w:tc>
         <w:tc>
           <w:tcPr>
-            <w:tcW w:w="1945" w:type="dxa"/>
+            <w:tcW w:w="1947" w:type="dxa"/>
             <w:tcBorders>
               <w:top w:val="single" w:sz="4" w:space="0" w:color="000000"/>
               <w:left w:val="single" w:sz="4" w:space="0" w:color="000000"/>
@@ -2783,7 +3321,7 @@
         </w:tc>
         <w:tc>
           <w:tcPr>
-            <w:tcW w:w="2145" w:type="dxa"/>
+            <w:tcW w:w="2144" w:type="dxa"/>
             <w:tcBorders>
               <w:top w:val="single" w:sz="4" w:space="0" w:color="000000"/>
               <w:left w:val="single" w:sz="4" w:space="0" w:color="000000"/>
@@ -2904,7 +3442,8 @@
         </w:tc>
         <w:tc>
           <w:tcPr>
-            <w:tcW w:w="2126" w:type="dxa"/>
+            <w:tcW w:w="2124" w:type="dxa"/>
+            <w:gridSpan w:val="2"/>
             <w:tcBorders>
               <w:top w:val="single" w:sz="4" w:space="0" w:color="000000"/>
               <w:left w:val="single" w:sz="4" w:space="0" w:color="000000"/>
@@ -2967,7 +3506,7 @@
         </w:tc>
         <w:tc>
           <w:tcPr>
-            <w:tcW w:w="4375" w:type="dxa"/>
+            <w:tcW w:w="4378" w:type="dxa"/>
             <w:tcBorders>
               <w:top w:val="single" w:sz="4" w:space="0" w:color="000000"/>
               <w:left w:val="single" w:sz="4" w:space="0" w:color="000000"/>
@@ -3135,7 +3674,7 @@
         </w:trPr>
         <w:tc>
           <w:tcPr>
-            <w:tcW w:w="1270" w:type="dxa"/>
+            <w:tcW w:w="1268" w:type="dxa"/>
             <w:vMerge/>
             <w:tcBorders>
               <w:left w:val="single" w:sz="12" w:space="0" w:color="000000"/>
@@ -3161,7 +3700,7 @@
         </w:tc>
         <w:tc>
           <w:tcPr>
-            <w:tcW w:w="1945" w:type="dxa"/>
+            <w:tcW w:w="1947" w:type="dxa"/>
             <w:tcBorders>
               <w:top w:val="single" w:sz="4" w:space="0" w:color="000000"/>
               <w:left w:val="single" w:sz="4" w:space="0" w:color="000000"/>
@@ -3200,7 +3739,7 @@
         </w:tc>
         <w:tc>
           <w:tcPr>
-            <w:tcW w:w="2145" w:type="dxa"/>
+            <w:tcW w:w="2144" w:type="dxa"/>
             <w:tcBorders>
               <w:top w:val="single" w:sz="4" w:space="0" w:color="000000"/>
               <w:left w:val="single" w:sz="4" w:space="0" w:color="000000"/>
@@ -3321,7 +3860,8 @@
         </w:tc>
         <w:tc>
           <w:tcPr>
-            <w:tcW w:w="2126" w:type="dxa"/>
+            <w:tcW w:w="2124" w:type="dxa"/>
+            <w:gridSpan w:val="2"/>
             <w:tcBorders>
               <w:top w:val="single" w:sz="4" w:space="0" w:color="000000"/>
               <w:left w:val="single" w:sz="4" w:space="0" w:color="000000"/>
@@ -3374,7 +3914,7 @@
         </w:tc>
         <w:tc>
           <w:tcPr>
-            <w:tcW w:w="4375" w:type="dxa"/>
+            <w:tcW w:w="4378" w:type="dxa"/>
             <w:tcBorders>
               <w:top w:val="single" w:sz="4" w:space="0" w:color="000000"/>
               <w:left w:val="single" w:sz="4" w:space="0" w:color="000000"/>
@@ -3524,7 +4064,7 @@
         </w:trPr>
         <w:tc>
           <w:tcPr>
-            <w:tcW w:w="1270" w:type="dxa"/>
+            <w:tcW w:w="1268" w:type="dxa"/>
             <w:vMerge/>
             <w:tcBorders>
               <w:left w:val="single" w:sz="12" w:space="0" w:color="000000"/>
@@ -3550,7 +4090,7 @@
         </w:tc>
         <w:tc>
           <w:tcPr>
-            <w:tcW w:w="1945" w:type="dxa"/>
+            <w:tcW w:w="1947" w:type="dxa"/>
             <w:tcBorders>
               <w:top w:val="single" w:sz="4" w:space="0" w:color="000000"/>
               <w:left w:val="single" w:sz="4" w:space="0" w:color="000000"/>
@@ -3589,7 +4129,7 @@
         </w:tc>
         <w:tc>
           <w:tcPr>
-            <w:tcW w:w="2145" w:type="dxa"/>
+            <w:tcW w:w="2144" w:type="dxa"/>
             <w:tcBorders>
               <w:top w:val="single" w:sz="4" w:space="0" w:color="000000"/>
               <w:left w:val="single" w:sz="4" w:space="0" w:color="000000"/>
@@ -3710,7 +4250,8 @@
         </w:tc>
         <w:tc>
           <w:tcPr>
-            <w:tcW w:w="2126" w:type="dxa"/>
+            <w:tcW w:w="2124" w:type="dxa"/>
+            <w:gridSpan w:val="2"/>
             <w:tcBorders>
               <w:top w:val="single" w:sz="4" w:space="0" w:color="000000"/>
               <w:left w:val="single" w:sz="4" w:space="0" w:color="000000"/>
@@ -3765,7 +4306,7 @@
         </w:tc>
         <w:tc>
           <w:tcPr>
-            <w:tcW w:w="4375" w:type="dxa"/>
+            <w:tcW w:w="4378" w:type="dxa"/>
             <w:tcBorders>
               <w:top w:val="single" w:sz="4" w:space="0" w:color="000000"/>
               <w:left w:val="single" w:sz="4" w:space="0" w:color="000000"/>
@@ -3886,6 +4427,7 @@
                 <w:sz w:val="20"/>
                 <w:szCs w:val="20"/>
               </w:rPr>
+              <w:lastRenderedPageBreak/>
               <w:t>'MA</w:t>
             </w:r>
             <w:r>
@@ -3912,7 +4454,6 @@
                 <w:sz w:val="20"/>
                 <w:szCs w:val="20"/>
               </w:rPr>
-              <w:lastRenderedPageBreak/>
               <w:t>基本上分類問題用</w:t>
             </w:r>
             <w:proofErr w:type="spellStart"/>
@@ -3992,7 +4533,7 @@
         </w:trPr>
         <w:tc>
           <w:tcPr>
-            <w:tcW w:w="1270" w:type="dxa"/>
+            <w:tcW w:w="1268" w:type="dxa"/>
             <w:vMerge/>
             <w:tcBorders>
               <w:left w:val="single" w:sz="12" w:space="0" w:color="000000"/>
@@ -4018,7 +4559,7 @@
         </w:tc>
         <w:tc>
           <w:tcPr>
-            <w:tcW w:w="1945" w:type="dxa"/>
+            <w:tcW w:w="1947" w:type="dxa"/>
             <w:tcBorders>
               <w:top w:val="single" w:sz="4" w:space="0" w:color="000000"/>
               <w:left w:val="single" w:sz="4" w:space="0" w:color="000000"/>
@@ -4057,7 +4598,7 @@
         </w:tc>
         <w:tc>
           <w:tcPr>
-            <w:tcW w:w="2145" w:type="dxa"/>
+            <w:tcW w:w="2144" w:type="dxa"/>
             <w:tcBorders>
               <w:top w:val="single" w:sz="4" w:space="0" w:color="000000"/>
               <w:left w:val="single" w:sz="4" w:space="0" w:color="000000"/>
@@ -4188,7 +4729,8 @@
         </w:tc>
         <w:tc>
           <w:tcPr>
-            <w:tcW w:w="2126" w:type="dxa"/>
+            <w:tcW w:w="2124" w:type="dxa"/>
+            <w:gridSpan w:val="2"/>
             <w:tcBorders>
               <w:top w:val="single" w:sz="4" w:space="0" w:color="000000"/>
               <w:left w:val="single" w:sz="4" w:space="0" w:color="000000"/>
@@ -4225,7 +4767,7 @@
         </w:tc>
         <w:tc>
           <w:tcPr>
-            <w:tcW w:w="4375" w:type="dxa"/>
+            <w:tcW w:w="4378" w:type="dxa"/>
             <w:tcBorders>
               <w:top w:val="single" w:sz="4" w:space="0" w:color="000000"/>
               <w:left w:val="single" w:sz="4" w:space="0" w:color="000000"/>
@@ -4433,7 +4975,7 @@
         </w:trPr>
         <w:tc>
           <w:tcPr>
-            <w:tcW w:w="1270" w:type="dxa"/>
+            <w:tcW w:w="1268" w:type="dxa"/>
             <w:vMerge/>
             <w:tcBorders>
               <w:left w:val="single" w:sz="12" w:space="0" w:color="000000"/>
@@ -4459,7 +5001,7 @@
         </w:tc>
         <w:tc>
           <w:tcPr>
-            <w:tcW w:w="1945" w:type="dxa"/>
+            <w:tcW w:w="1947" w:type="dxa"/>
             <w:tcBorders>
               <w:top w:val="single" w:sz="4" w:space="0" w:color="000000"/>
               <w:left w:val="single" w:sz="4" w:space="0" w:color="000000"/>
@@ -4506,7 +5048,7 @@
         </w:tc>
         <w:tc>
           <w:tcPr>
-            <w:tcW w:w="2145" w:type="dxa"/>
+            <w:tcW w:w="2144" w:type="dxa"/>
             <w:tcBorders>
               <w:top w:val="single" w:sz="4" w:space="0" w:color="000000"/>
               <w:left w:val="single" w:sz="4" w:space="0" w:color="000000"/>
@@ -4625,7 +5167,8 @@
         </w:tc>
         <w:tc>
           <w:tcPr>
-            <w:tcW w:w="2126" w:type="dxa"/>
+            <w:tcW w:w="2124" w:type="dxa"/>
+            <w:gridSpan w:val="2"/>
             <w:tcBorders>
               <w:top w:val="single" w:sz="4" w:space="0" w:color="000000"/>
               <w:left w:val="single" w:sz="4" w:space="0" w:color="000000"/>
@@ -4670,7 +5213,7 @@
         </w:tc>
         <w:tc>
           <w:tcPr>
-            <w:tcW w:w="4375" w:type="dxa"/>
+            <w:tcW w:w="4378" w:type="dxa"/>
             <w:tcBorders>
               <w:top w:val="single" w:sz="4" w:space="0" w:color="000000"/>
               <w:left w:val="single" w:sz="4" w:space="0" w:color="000000"/>
@@ -4752,7 +5295,7 @@
         </w:trPr>
         <w:tc>
           <w:tcPr>
-            <w:tcW w:w="1270" w:type="dxa"/>
+            <w:tcW w:w="1268" w:type="dxa"/>
             <w:tcBorders>
               <w:top w:val="single" w:sz="4" w:space="0" w:color="000000"/>
               <w:left w:val="single" w:sz="12" w:space="0" w:color="000000"/>
@@ -4789,8 +5332,8 @@
         </w:tc>
         <w:tc>
           <w:tcPr>
-            <w:tcW w:w="12434" w:type="dxa"/>
-            <w:gridSpan w:val="6"/>
+            <w:tcW w:w="12436" w:type="dxa"/>
+            <w:gridSpan w:val="7"/>
             <w:tcBorders>
               <w:top w:val="single" w:sz="4" w:space="0" w:color="000000"/>
               <w:left w:val="single" w:sz="4" w:space="0" w:color="000000"/>
@@ -4821,7 +5364,7 @@
                 <w:sz w:val="20"/>
                 <w:szCs w:val="20"/>
               </w:rPr>
-              <w:t>from custom import build</w:t>
+              <w:t>http://127.0.0.1:5000/custom_tf/arg</w:t>
             </w:r>
           </w:p>
           <w:p>
@@ -4833,14 +5376,6 @@
                 <w:szCs w:val="20"/>
               </w:rPr>
             </w:pPr>
-            <w:r>
-              <w:rPr>
-                <w:rFonts w:ascii="Times New Roman" w:hAnsi="Times New Roman" w:cs="Times New Roman"/>
-                <w:sz w:val="20"/>
-                <w:szCs w:val="20"/>
-              </w:rPr>
-              <w:t>build(epochs=20,</w:t>
-            </w:r>
           </w:p>
           <w:p>
             <w:pPr>
@@ -4853,11 +5388,19 @@
             </w:pPr>
             <w:r>
               <w:rPr>
-                <w:rFonts w:ascii="Times New Roman" w:hAnsi="Times New Roman" w:cs="Times New Roman"/>
-                <w:sz w:val="20"/>
-                <w:szCs w:val="20"/>
-              </w:rPr>
-              <w:t xml:space="preserve">            </w:t>
+                <w:rFonts w:ascii="Times New Roman" w:hAnsi="Times New Roman" w:cs="Times New Roman" w:hint="eastAsia"/>
+                <w:sz w:val="20"/>
+                <w:szCs w:val="20"/>
+              </w:rPr>
+              <w:t>#</w:t>
+            </w:r>
+            <w:r>
+              <w:rPr>
+                <w:rFonts w:ascii="Times New Roman" w:hAnsi="Times New Roman" w:cs="Times New Roman"/>
+                <w:sz w:val="20"/>
+                <w:szCs w:val="20"/>
+              </w:rPr>
+              <w:t>headers = {"Content-Type": "application/</w:t>
             </w:r>
             <w:proofErr w:type="spellStart"/>
             <w:r>
@@ -4866,6 +5409,76 @@
                 <w:sz w:val="20"/>
                 <w:szCs w:val="20"/>
               </w:rPr>
+              <w:t>json</w:t>
+            </w:r>
+            <w:proofErr w:type="spellEnd"/>
+            <w:r>
+              <w:rPr>
+                <w:rFonts w:ascii="Times New Roman" w:hAnsi="Times New Roman" w:cs="Times New Roman"/>
+                <w:sz w:val="20"/>
+                <w:szCs w:val="20"/>
+              </w:rPr>
+              <w:t>"}</w:t>
+            </w:r>
+          </w:p>
+          <w:p>
+            <w:pPr>
+              <w:jc w:val="both"/>
+              <w:rPr>
+                <w:rFonts w:ascii="Times New Roman" w:hAnsi="Times New Roman" w:cs="Times New Roman"/>
+                <w:sz w:val="20"/>
+                <w:szCs w:val="20"/>
+              </w:rPr>
+            </w:pPr>
+            <w:r>
+              <w:rPr>
+                <w:rFonts w:ascii="Times New Roman" w:hAnsi="Times New Roman" w:cs="Times New Roman" w:hint="eastAsia"/>
+                <w:sz w:val="20"/>
+                <w:szCs w:val="20"/>
+              </w:rPr>
+              <w:t>#</w:t>
+            </w:r>
+            <w:r>
+              <w:rPr>
+                <w:rFonts w:ascii="Times New Roman" w:hAnsi="Times New Roman" w:cs="Times New Roman"/>
+                <w:sz w:val="20"/>
+                <w:szCs w:val="20"/>
+              </w:rPr>
+              <w:t>data = {"epochs": 20,</w:t>
+            </w:r>
+          </w:p>
+          <w:p>
+            <w:pPr>
+              <w:jc w:val="both"/>
+              <w:rPr>
+                <w:rFonts w:ascii="Times New Roman" w:hAnsi="Times New Roman" w:cs="Times New Roman"/>
+                <w:sz w:val="20"/>
+                <w:szCs w:val="20"/>
+              </w:rPr>
+            </w:pPr>
+            <w:r>
+              <w:rPr>
+                <w:rFonts w:ascii="Times New Roman" w:hAnsi="Times New Roman" w:cs="Times New Roman" w:hint="eastAsia"/>
+                <w:sz w:val="20"/>
+                <w:szCs w:val="20"/>
+              </w:rPr>
+              <w:t>#</w:t>
+            </w:r>
+            <w:r>
+              <w:rPr>
+                <w:rFonts w:ascii="Times New Roman" w:hAnsi="Times New Roman" w:cs="Times New Roman"/>
+                <w:sz w:val="20"/>
+                <w:szCs w:val="20"/>
+              </w:rPr>
+              <w:t xml:space="preserve">        "</w:t>
+            </w:r>
+            <w:proofErr w:type="spellStart"/>
+            <w:r>
+              <w:rPr>
+                <w:rFonts w:ascii="Times New Roman" w:hAnsi="Times New Roman" w:cs="Times New Roman"/>
+                <w:sz w:val="20"/>
+                <w:szCs w:val="20"/>
+              </w:rPr>
               <w:t>batch_size</w:t>
             </w:r>
             <w:proofErr w:type="spellEnd"/>
@@ -4875,7 +5488,7 @@
                 <w:sz w:val="20"/>
                 <w:szCs w:val="20"/>
               </w:rPr>
-              <w:t>=32,</w:t>
+              <w:t>": 32,</w:t>
             </w:r>
           </w:p>
           <w:p>
@@ -4889,11 +5502,19 @@
             </w:pPr>
             <w:r>
               <w:rPr>
-                <w:rFonts w:ascii="Times New Roman" w:hAnsi="Times New Roman" w:cs="Times New Roman"/>
-                <w:sz w:val="20"/>
-                <w:szCs w:val="20"/>
-              </w:rPr>
-              <w:t xml:space="preserve">            problem='classification',</w:t>
+                <w:rFonts w:ascii="Times New Roman" w:hAnsi="Times New Roman" w:cs="Times New Roman" w:hint="eastAsia"/>
+                <w:sz w:val="20"/>
+                <w:szCs w:val="20"/>
+              </w:rPr>
+              <w:t>#</w:t>
+            </w:r>
+            <w:r>
+              <w:rPr>
+                <w:rFonts w:ascii="Times New Roman" w:hAnsi="Times New Roman" w:cs="Times New Roman"/>
+                <w:sz w:val="20"/>
+                <w:szCs w:val="20"/>
+              </w:rPr>
+              <w:t xml:space="preserve">        "problem": "classification",</w:t>
             </w:r>
           </w:p>
           <w:p>
@@ -4907,11 +5528,19 @@
             </w:pPr>
             <w:r>
               <w:rPr>
-                <w:rFonts w:ascii="Times New Roman" w:hAnsi="Times New Roman" w:cs="Times New Roman"/>
-                <w:sz w:val="20"/>
-                <w:szCs w:val="20"/>
-              </w:rPr>
-              <w:t xml:space="preserve">            </w:t>
+                <w:rFonts w:ascii="Times New Roman" w:hAnsi="Times New Roman" w:cs="Times New Roman" w:hint="eastAsia"/>
+                <w:sz w:val="20"/>
+                <w:szCs w:val="20"/>
+              </w:rPr>
+              <w:t>#</w:t>
+            </w:r>
+            <w:r>
+              <w:rPr>
+                <w:rFonts w:ascii="Times New Roman" w:hAnsi="Times New Roman" w:cs="Times New Roman"/>
+                <w:sz w:val="20"/>
+                <w:szCs w:val="20"/>
+              </w:rPr>
+              <w:t xml:space="preserve">        "</w:t>
             </w:r>
             <w:proofErr w:type="spellStart"/>
             <w:r>
@@ -4929,7 +5558,7 @@
                 <w:sz w:val="20"/>
                 <w:szCs w:val="20"/>
               </w:rPr>
-              <w:t>=1e-3,</w:t>
+              <w:t>": 1e-3,</w:t>
             </w:r>
           </w:p>
           <w:p>
@@ -4943,11 +5572,19 @@
             </w:pPr>
             <w:r>
               <w:rPr>
-                <w:rFonts w:ascii="Times New Roman" w:hAnsi="Times New Roman" w:cs="Times New Roman"/>
-                <w:sz w:val="20"/>
-                <w:szCs w:val="20"/>
-              </w:rPr>
-              <w:t xml:space="preserve">            </w:t>
+                <w:rFonts w:ascii="Times New Roman" w:hAnsi="Times New Roman" w:cs="Times New Roman" w:hint="eastAsia"/>
+                <w:sz w:val="20"/>
+                <w:szCs w:val="20"/>
+              </w:rPr>
+              <w:t>#</w:t>
+            </w:r>
+            <w:r>
+              <w:rPr>
+                <w:rFonts w:ascii="Times New Roman" w:hAnsi="Times New Roman" w:cs="Times New Roman"/>
+                <w:sz w:val="20"/>
+                <w:szCs w:val="20"/>
+              </w:rPr>
+              <w:t xml:space="preserve">        "</w:t>
             </w:r>
             <w:proofErr w:type="spellStart"/>
             <w:r>
@@ -4965,7 +5602,33 @@
                 <w:sz w:val="20"/>
                 <w:szCs w:val="20"/>
               </w:rPr>
-              <w:t>=</w:t>
+              <w:t>": r"C:\Users\carteryang\Desktop\III_project\custom_tf2\titanic\train.csv",</w:t>
+            </w:r>
+          </w:p>
+          <w:p>
+            <w:pPr>
+              <w:jc w:val="both"/>
+              <w:rPr>
+                <w:rFonts w:ascii="Times New Roman" w:hAnsi="Times New Roman" w:cs="Times New Roman"/>
+                <w:sz w:val="20"/>
+                <w:szCs w:val="20"/>
+              </w:rPr>
+            </w:pPr>
+            <w:r>
+              <w:rPr>
+                <w:rFonts w:ascii="Times New Roman" w:hAnsi="Times New Roman" w:cs="Times New Roman" w:hint="eastAsia"/>
+                <w:sz w:val="20"/>
+                <w:szCs w:val="20"/>
+              </w:rPr>
+              <w:t>#</w:t>
+            </w:r>
+            <w:r>
+              <w:rPr>
+                <w:rFonts w:ascii="Times New Roman" w:hAnsi="Times New Roman" w:cs="Times New Roman"/>
+                <w:sz w:val="20"/>
+                <w:szCs w:val="20"/>
+              </w:rPr>
+              <w:t xml:space="preserve">        "</w:t>
             </w:r>
             <w:proofErr w:type="spellStart"/>
             <w:r>
@@ -4974,7 +5637,7 @@
                 <w:sz w:val="20"/>
                 <w:szCs w:val="20"/>
               </w:rPr>
-              <w:t>r'C</w:t>
+              <w:t>feature_select</w:t>
             </w:r>
             <w:proofErr w:type="spellEnd"/>
             <w:r>
@@ -4983,7 +5646,33 @@
                 <w:sz w:val="20"/>
                 <w:szCs w:val="20"/>
               </w:rPr>
-              <w:t>:\Users\</w:t>
+              <w:t>": ["Sex", "Age", "Fare"],</w:t>
+            </w:r>
+          </w:p>
+          <w:p>
+            <w:pPr>
+              <w:jc w:val="both"/>
+              <w:rPr>
+                <w:rFonts w:ascii="Times New Roman" w:hAnsi="Times New Roman" w:cs="Times New Roman"/>
+                <w:sz w:val="20"/>
+                <w:szCs w:val="20"/>
+              </w:rPr>
+            </w:pPr>
+            <w:r>
+              <w:rPr>
+                <w:rFonts w:ascii="Times New Roman" w:hAnsi="Times New Roman" w:cs="Times New Roman" w:hint="eastAsia"/>
+                <w:sz w:val="20"/>
+                <w:szCs w:val="20"/>
+              </w:rPr>
+              <w:t>#</w:t>
+            </w:r>
+            <w:r>
+              <w:rPr>
+                <w:rFonts w:ascii="Times New Roman" w:hAnsi="Times New Roman" w:cs="Times New Roman"/>
+                <w:sz w:val="20"/>
+                <w:szCs w:val="20"/>
+              </w:rPr>
+              <w:t xml:space="preserve">        "</w:t>
             </w:r>
             <w:proofErr w:type="spellStart"/>
             <w:r>
@@ -4992,7 +5681,7 @@
                 <w:sz w:val="20"/>
                 <w:szCs w:val="20"/>
               </w:rPr>
-              <w:t>carteryang</w:t>
+              <w:t>label_select</w:t>
             </w:r>
             <w:proofErr w:type="spellEnd"/>
             <w:r>
@@ -5001,7 +5690,7 @@
                 <w:sz w:val="20"/>
                 <w:szCs w:val="20"/>
               </w:rPr>
-              <w:t>\1_tf\titanic\train.csv',</w:t>
+              <w:t>": ["Survived"],</w:t>
             </w:r>
           </w:p>
           <w:p>
@@ -5015,11 +5704,19 @@
             </w:pPr>
             <w:r>
               <w:rPr>
-                <w:rFonts w:ascii="Times New Roman" w:hAnsi="Times New Roman" w:cs="Times New Roman"/>
-                <w:sz w:val="20"/>
-                <w:szCs w:val="20"/>
-              </w:rPr>
-              <w:t xml:space="preserve">            </w:t>
+                <w:rFonts w:ascii="Times New Roman" w:hAnsi="Times New Roman" w:cs="Times New Roman" w:hint="eastAsia"/>
+                <w:sz w:val="20"/>
+                <w:szCs w:val="20"/>
+              </w:rPr>
+              <w:t>#</w:t>
+            </w:r>
+            <w:r>
+              <w:rPr>
+                <w:rFonts w:ascii="Times New Roman" w:hAnsi="Times New Roman" w:cs="Times New Roman"/>
+                <w:sz w:val="20"/>
+                <w:szCs w:val="20"/>
+              </w:rPr>
+              <w:t xml:space="preserve">        "missing": "</w:t>
             </w:r>
             <w:proofErr w:type="spellStart"/>
             <w:r>
@@ -5028,7 +5725,7 @@
                 <w:sz w:val="20"/>
                 <w:szCs w:val="20"/>
               </w:rPr>
-              <w:t>feature_select</w:t>
+              <w:t>padavg</w:t>
             </w:r>
             <w:proofErr w:type="spellEnd"/>
             <w:r>
@@ -5037,7 +5734,7 @@
                 <w:sz w:val="20"/>
                 <w:szCs w:val="20"/>
               </w:rPr>
-              <w:t>=['Sex', 'Age', 'Fare'],</w:t>
+              <w:t>",</w:t>
             </w:r>
           </w:p>
           <w:p>
@@ -5051,11 +5748,19 @@
             </w:pPr>
             <w:r>
               <w:rPr>
-                <w:rFonts w:ascii="Times New Roman" w:hAnsi="Times New Roman" w:cs="Times New Roman"/>
-                <w:sz w:val="20"/>
-                <w:szCs w:val="20"/>
-              </w:rPr>
-              <w:t xml:space="preserve">            </w:t>
+                <w:rFonts w:ascii="Times New Roman" w:hAnsi="Times New Roman" w:cs="Times New Roman" w:hint="eastAsia"/>
+                <w:sz w:val="20"/>
+                <w:szCs w:val="20"/>
+              </w:rPr>
+              <w:t>#</w:t>
+            </w:r>
+            <w:r>
+              <w:rPr>
+                <w:rFonts w:ascii="Times New Roman" w:hAnsi="Times New Roman" w:cs="Times New Roman"/>
+                <w:sz w:val="20"/>
+                <w:szCs w:val="20"/>
+              </w:rPr>
+              <w:t xml:space="preserve">        "</w:t>
             </w:r>
             <w:proofErr w:type="spellStart"/>
             <w:r>
@@ -5064,7 +5769,7 @@
                 <w:sz w:val="20"/>
                 <w:szCs w:val="20"/>
               </w:rPr>
-              <w:t>label_select</w:t>
+              <w:t>model_name</w:t>
             </w:r>
             <w:proofErr w:type="spellEnd"/>
             <w:r>
@@ -5073,7 +5778,7 @@
                 <w:sz w:val="20"/>
                 <w:szCs w:val="20"/>
               </w:rPr>
-              <w:t>=['Survived'],</w:t>
+              <w:t>": "MLP",</w:t>
             </w:r>
           </w:p>
           <w:p>
@@ -5087,11 +5792,19 @@
             </w:pPr>
             <w:r>
               <w:rPr>
-                <w:rFonts w:ascii="Times New Roman" w:hAnsi="Times New Roman" w:cs="Times New Roman"/>
-                <w:sz w:val="20"/>
-                <w:szCs w:val="20"/>
-              </w:rPr>
-              <w:t xml:space="preserve">            missing='</w:t>
+                <w:rFonts w:ascii="Times New Roman" w:hAnsi="Times New Roman" w:cs="Times New Roman" w:hint="eastAsia"/>
+                <w:sz w:val="20"/>
+                <w:szCs w:val="20"/>
+              </w:rPr>
+              <w:t>#</w:t>
+            </w:r>
+            <w:r>
+              <w:rPr>
+                <w:rFonts w:ascii="Times New Roman" w:hAnsi="Times New Roman" w:cs="Times New Roman"/>
+                <w:sz w:val="20"/>
+                <w:szCs w:val="20"/>
+              </w:rPr>
+              <w:t xml:space="preserve">        "</w:t>
             </w:r>
             <w:proofErr w:type="spellStart"/>
             <w:r>
@@ -5100,7 +5813,7 @@
                 <w:sz w:val="20"/>
                 <w:szCs w:val="20"/>
               </w:rPr>
-              <w:t>padavg</w:t>
+              <w:t>loss_name</w:t>
             </w:r>
             <w:proofErr w:type="spellEnd"/>
             <w:r>
@@ -5109,7 +5822,25 @@
                 <w:sz w:val="20"/>
                 <w:szCs w:val="20"/>
               </w:rPr>
-              <w:t>',</w:t>
+              <w:t>": "</w:t>
+            </w:r>
+            <w:proofErr w:type="spellStart"/>
+            <w:r>
+              <w:rPr>
+                <w:rFonts w:ascii="Times New Roman" w:hAnsi="Times New Roman" w:cs="Times New Roman"/>
+                <w:sz w:val="20"/>
+                <w:szCs w:val="20"/>
+              </w:rPr>
+              <w:t>SparseCategoricalCrossentropy</w:t>
+            </w:r>
+            <w:proofErr w:type="spellEnd"/>
+            <w:r>
+              <w:rPr>
+                <w:rFonts w:ascii="Times New Roman" w:hAnsi="Times New Roman" w:cs="Times New Roman"/>
+                <w:sz w:val="20"/>
+                <w:szCs w:val="20"/>
+              </w:rPr>
+              <w:t>",</w:t>
             </w:r>
           </w:p>
           <w:p>
@@ -5123,11 +5854,19 @@
             </w:pPr>
             <w:r>
               <w:rPr>
-                <w:rFonts w:ascii="Times New Roman" w:hAnsi="Times New Roman" w:cs="Times New Roman"/>
-                <w:sz w:val="20"/>
-                <w:szCs w:val="20"/>
-              </w:rPr>
-              <w:t xml:space="preserve">            </w:t>
+                <w:rFonts w:ascii="Times New Roman" w:hAnsi="Times New Roman" w:cs="Times New Roman" w:hint="eastAsia"/>
+                <w:sz w:val="20"/>
+                <w:szCs w:val="20"/>
+              </w:rPr>
+              <w:t>#</w:t>
+            </w:r>
+            <w:r>
+              <w:rPr>
+                <w:rFonts w:ascii="Times New Roman" w:hAnsi="Times New Roman" w:cs="Times New Roman"/>
+                <w:sz w:val="20"/>
+                <w:szCs w:val="20"/>
+              </w:rPr>
+              <w:t xml:space="preserve">        "</w:t>
             </w:r>
             <w:proofErr w:type="spellStart"/>
             <w:r>
@@ -5136,7 +5875,7 @@
                 <w:sz w:val="20"/>
                 <w:szCs w:val="20"/>
               </w:rPr>
-              <w:t>model_name</w:t>
+              <w:t>optimizer_name</w:t>
             </w:r>
             <w:proofErr w:type="spellEnd"/>
             <w:r>
@@ -5145,115 +5884,7 @@
                 <w:sz w:val="20"/>
                 <w:szCs w:val="20"/>
               </w:rPr>
-              <w:t>='MLP',</w:t>
-            </w:r>
-          </w:p>
-          <w:p>
-            <w:pPr>
-              <w:jc w:val="both"/>
-              <w:rPr>
-                <w:rFonts w:ascii="Times New Roman" w:hAnsi="Times New Roman" w:cs="Times New Roman"/>
-                <w:sz w:val="20"/>
-                <w:szCs w:val="20"/>
-              </w:rPr>
-            </w:pPr>
-            <w:r>
-              <w:rPr>
-                <w:rFonts w:ascii="Times New Roman" w:hAnsi="Times New Roman" w:cs="Times New Roman"/>
-                <w:sz w:val="20"/>
-                <w:szCs w:val="20"/>
-              </w:rPr>
-              <w:t xml:space="preserve">            </w:t>
-            </w:r>
-            <w:proofErr w:type="spellStart"/>
-            <w:r>
-              <w:rPr>
-                <w:rFonts w:ascii="Times New Roman" w:hAnsi="Times New Roman" w:cs="Times New Roman"/>
-                <w:sz w:val="20"/>
-                <w:szCs w:val="20"/>
-              </w:rPr>
-              <w:t>loss_name</w:t>
-            </w:r>
-            <w:proofErr w:type="spellEnd"/>
-            <w:r>
-              <w:rPr>
-                <w:rFonts w:ascii="Times New Roman" w:hAnsi="Times New Roman" w:cs="Times New Roman"/>
-                <w:sz w:val="20"/>
-                <w:szCs w:val="20"/>
-              </w:rPr>
-              <w:t>='</w:t>
-            </w:r>
-            <w:proofErr w:type="spellStart"/>
-            <w:r>
-              <w:rPr>
-                <w:rFonts w:ascii="Times New Roman" w:hAnsi="Times New Roman" w:cs="Times New Roman"/>
-                <w:sz w:val="20"/>
-                <w:szCs w:val="20"/>
-              </w:rPr>
-              <w:t>SparseCategoricalCrossentropy</w:t>
-            </w:r>
-            <w:proofErr w:type="spellEnd"/>
-            <w:r>
-              <w:rPr>
-                <w:rFonts w:ascii="Times New Roman" w:hAnsi="Times New Roman" w:cs="Times New Roman"/>
-                <w:sz w:val="20"/>
-                <w:szCs w:val="20"/>
-              </w:rPr>
-              <w:t>',</w:t>
-            </w:r>
-          </w:p>
-          <w:p>
-            <w:pPr>
-              <w:jc w:val="both"/>
-              <w:rPr>
-                <w:rFonts w:ascii="Times New Roman" w:hAnsi="Times New Roman" w:cs="Times New Roman"/>
-                <w:sz w:val="20"/>
-                <w:szCs w:val="20"/>
-              </w:rPr>
-            </w:pPr>
-            <w:r>
-              <w:rPr>
-                <w:rFonts w:ascii="Times New Roman" w:hAnsi="Times New Roman" w:cs="Times New Roman"/>
-                <w:sz w:val="20"/>
-                <w:szCs w:val="20"/>
-              </w:rPr>
-              <w:t xml:space="preserve">            </w:t>
-            </w:r>
-            <w:proofErr w:type="spellStart"/>
-            <w:r>
-              <w:rPr>
-                <w:rFonts w:ascii="Times New Roman" w:hAnsi="Times New Roman" w:cs="Times New Roman"/>
-                <w:sz w:val="20"/>
-                <w:szCs w:val="20"/>
-              </w:rPr>
-              <w:t>optimizer_name</w:t>
-            </w:r>
-            <w:proofErr w:type="spellEnd"/>
-            <w:r>
-              <w:rPr>
-                <w:rFonts w:ascii="Times New Roman" w:hAnsi="Times New Roman" w:cs="Times New Roman"/>
-                <w:sz w:val="20"/>
-                <w:szCs w:val="20"/>
-              </w:rPr>
-              <w:t>='Adam',</w:t>
-            </w:r>
-          </w:p>
-          <w:p>
-            <w:pPr>
-              <w:jc w:val="both"/>
-              <w:rPr>
-                <w:rFonts w:ascii="Times New Roman" w:hAnsi="Times New Roman" w:cs="Times New Roman"/>
-                <w:sz w:val="20"/>
-                <w:szCs w:val="20"/>
-              </w:rPr>
-            </w:pPr>
-            <w:r>
-              <w:rPr>
-                <w:rFonts w:ascii="Times New Roman" w:hAnsi="Times New Roman" w:cs="Times New Roman"/>
-                <w:sz w:val="20"/>
-                <w:szCs w:val="20"/>
-              </w:rPr>
-              <w:t xml:space="preserve">            )</w:t>
+              <w:t>": "Adam"}</w:t>
             </w:r>
           </w:p>
         </w:tc>
@@ -5320,7 +5951,6 @@
                 <w:sz w:val="20"/>
                 <w:szCs w:val="20"/>
               </w:rPr>
-              <w:lastRenderedPageBreak/>
               <w:t>回傳資訊</w:t>
             </w:r>
           </w:p>
@@ -5569,14 +6199,16 @@
                 <w:szCs w:val="20"/>
               </w:rPr>
             </w:pPr>
-            <w:r>
-              <w:rPr>
-                <w:rFonts w:ascii="Times New Roman" w:hAnsi="Times New Roman" w:cs="Times New Roman"/>
-                <w:sz w:val="20"/>
-                <w:szCs w:val="20"/>
-              </w:rPr>
-              <w:t>result</w:t>
-            </w:r>
+            <w:proofErr w:type="spellStart"/>
+            <w:r>
+              <w:rPr>
+                <w:rFonts w:ascii="Times New Roman" w:hAnsi="Times New Roman" w:cs="Times New Roman"/>
+                <w:sz w:val="20"/>
+                <w:szCs w:val="20"/>
+              </w:rPr>
+              <w:t>train_loss</w:t>
+            </w:r>
+            <w:proofErr w:type="spellEnd"/>
             <w:r>
               <w:rPr>
                 <w:rFonts w:ascii="Times New Roman" w:hAnsi="Times New Roman" w:cs="Times New Roman"/>
@@ -5630,14 +6262,16 @@
                 <w:szCs w:val="20"/>
               </w:rPr>
             </w:pPr>
-            <w:r>
-              <w:rPr>
-                <w:rFonts w:ascii="Times New Roman" w:hAnsi="Times New Roman" w:cs="Times New Roman"/>
-                <w:sz w:val="20"/>
-                <w:szCs w:val="20"/>
-              </w:rPr>
-              <w:t>result</w:t>
-            </w:r>
+            <w:proofErr w:type="spellStart"/>
+            <w:r>
+              <w:rPr>
+                <w:rFonts w:ascii="Times New Roman" w:hAnsi="Times New Roman" w:cs="Times New Roman"/>
+                <w:sz w:val="20"/>
+                <w:szCs w:val="20"/>
+              </w:rPr>
+              <w:t>train_loss</w:t>
+            </w:r>
+            <w:proofErr w:type="spellEnd"/>
           </w:p>
         </w:tc>
         <w:tc>
@@ -5699,21 +6333,29 @@
             <w:pPr>
               <w:jc w:val="center"/>
               <w:rPr>
-                <w:rFonts w:ascii="Times New Roman" w:hAnsi="Times New Roman" w:cs="Times New Roman"/>
-                <w:sz w:val="20"/>
-                <w:szCs w:val="20"/>
-              </w:rPr>
-            </w:pPr>
-            <w:proofErr w:type="spellStart"/>
-            <w:r>
-              <w:rPr>
-                <w:rFonts w:ascii="Times New Roman" w:hAnsi="Times New Roman" w:cs="Times New Roman"/>
-                <w:sz w:val="20"/>
-                <w:szCs w:val="20"/>
-              </w:rPr>
-              <w:t>dict</w:t>
-            </w:r>
-            <w:proofErr w:type="spellEnd"/>
+                <w:rFonts w:ascii="Times New Roman" w:hAnsi="Times New Roman" w:cs="Times New Roman" w:hint="eastAsia"/>
+                <w:sz w:val="20"/>
+                <w:szCs w:val="20"/>
+              </w:rPr>
+            </w:pPr>
+            <w:r>
+              <w:rPr>
+                <w:rFonts w:ascii="Times New Roman" w:hAnsi="Times New Roman" w:cs="Times New Roman" w:hint="eastAsia"/>
+                <w:sz w:val="20"/>
+                <w:szCs w:val="20"/>
+              </w:rPr>
+              <w:t>l</w:t>
+            </w:r>
+            <w:r>
+              <w:rPr>
+                <w:rFonts w:ascii="Times New Roman" w:hAnsi="Times New Roman" w:cs="Times New Roman"/>
+                <w:sz w:val="20"/>
+                <w:szCs w:val="20"/>
+              </w:rPr>
+              <w:t>ist</w:t>
+            </w:r>
+            <w:bookmarkStart w:id="0" w:name="_GoBack"/>
+            <w:bookmarkEnd w:id="0"/>
           </w:p>
         </w:tc>
         <w:tc>
@@ -6131,8 +6773,6 @@
                 <w:szCs w:val="20"/>
               </w:rPr>
             </w:pPr>
-            <w:bookmarkStart w:id="0" w:name="_GoBack"/>
-            <w:bookmarkEnd w:id="0"/>
           </w:p>
         </w:tc>
         <w:tc>
@@ -7480,7 +8120,7 @@
 </file>
 
 <file path=customXml/itemProps1.xml><?xml version="1.0" encoding="utf-8"?>
-<ds:datastoreItem xmlns:ds="http://schemas.openxmlformats.org/officeDocument/2006/customXml" ds:itemID="{41674D7C-C3ED-40AA-95CE-D81C03897F4C}">
+<ds:datastoreItem xmlns:ds="http://schemas.openxmlformats.org/officeDocument/2006/customXml" ds:itemID="{A228B27E-E95B-4042-83B2-AF357D556ED9}">
   <ds:schemaRefs>
     <ds:schemaRef ds:uri="http://schemas.openxmlformats.org/officeDocument/2006/bibliography"/>
   </ds:schemaRefs>

</xml_diff>

<commit_message>
modify document describe because of add activation choice
</commit_message>
<xml_diff>
--- a/custom tf and auto build.docx
+++ b/custom tf and auto build.docx
@@ -5379,7 +5379,7 @@
             <w:pPr>
               <w:jc w:val="center"/>
               <w:rPr>
-                <w:rFonts w:ascii="Times New Roman" w:hAnsi="Times New Roman" w:cs="Times New Roman" w:hint="eastAsia"/>
+                <w:rFonts w:ascii="Times New Roman" w:hAnsi="Times New Roman" w:cs="Times New Roman"/>
                 <w:sz w:val="20"/>
                 <w:szCs w:val="20"/>
               </w:rPr>
@@ -5416,7 +5416,7 @@
             <w:pPr>
               <w:jc w:val="center"/>
               <w:rPr>
-                <w:rFonts w:ascii="Times New Roman" w:hAnsi="Times New Roman" w:cs="Times New Roman" w:hint="eastAsia"/>
+                <w:rFonts w:ascii="Times New Roman" w:hAnsi="Times New Roman" w:cs="Times New Roman"/>
                 <w:sz w:val="20"/>
                 <w:szCs w:val="20"/>
               </w:rPr>
@@ -5453,7 +5453,7 @@
             <w:pPr>
               <w:jc w:val="center"/>
               <w:rPr>
-                <w:rFonts w:ascii="Times New Roman" w:hAnsi="Times New Roman" w:cs="Times New Roman" w:hint="eastAsia"/>
+                <w:rFonts w:ascii="Times New Roman" w:hAnsi="Times New Roman" w:cs="Times New Roman"/>
                 <w:sz w:val="20"/>
                 <w:szCs w:val="20"/>
               </w:rPr>
@@ -5501,7 +5501,7 @@
             <w:pPr>
               <w:jc w:val="center"/>
               <w:rPr>
-                <w:rFonts w:ascii="Times New Roman" w:hAnsi="Times New Roman" w:cs="Times New Roman" w:hint="eastAsia"/>
+                <w:rFonts w:ascii="Times New Roman" w:hAnsi="Times New Roman" w:cs="Times New Roman"/>
                 <w:sz w:val="20"/>
                 <w:szCs w:val="20"/>
               </w:rPr>
@@ -5647,8 +5647,6 @@
               </w:rPr>
               <w:t>'</w:t>
             </w:r>
-            <w:bookmarkStart w:id="0" w:name="_GoBack"/>
-            <w:bookmarkEnd w:id="0"/>
           </w:p>
           <w:p>
             <w:pPr>
@@ -5760,7 +5758,7 @@
             <w:pPr>
               <w:jc w:val="both"/>
               <w:rPr>
-                <w:rFonts w:ascii="Times New Roman" w:hAnsi="Times New Roman" w:cs="Times New Roman" w:hint="eastAsia"/>
+                <w:rFonts w:ascii="Times New Roman" w:hAnsi="Times New Roman" w:cs="Times New Roman"/>
                 <w:sz w:val="20"/>
                 <w:szCs w:val="20"/>
               </w:rPr>
@@ -6454,7 +6452,51 @@
                 <w:sz w:val="20"/>
                 <w:szCs w:val="20"/>
               </w:rPr>
-              <w:t>": "Adam"}</w:t>
+              <w:t>": "Adam"</w:t>
+            </w:r>
+            <w:r>
+              <w:rPr>
+                <w:rFonts w:ascii="Times New Roman" w:hAnsi="Times New Roman" w:cs="Times New Roman"/>
+                <w:sz w:val="20"/>
+                <w:szCs w:val="20"/>
+              </w:rPr>
+              <w:t>,</w:t>
+            </w:r>
+          </w:p>
+          <w:p>
+            <w:pPr>
+              <w:jc w:val="both"/>
+              <w:rPr>
+                <w:rFonts w:ascii="Times New Roman" w:hAnsi="Times New Roman" w:cs="Times New Roman"/>
+                <w:sz w:val="20"/>
+                <w:szCs w:val="20"/>
+              </w:rPr>
+            </w:pPr>
+            <w:r>
+              <w:rPr>
+                <w:rFonts w:ascii="Times New Roman" w:hAnsi="Times New Roman" w:cs="Times New Roman"/>
+                <w:sz w:val="20"/>
+                <w:szCs w:val="20"/>
+              </w:rPr>
+              <w:t xml:space="preserve">#        </w:t>
+            </w:r>
+            <w:r>
+              <w:rPr>
+                <w:rFonts w:ascii="Times New Roman" w:hAnsi="Times New Roman" w:cs="Times New Roman"/>
+                <w:sz w:val="20"/>
+                <w:szCs w:val="20"/>
+              </w:rPr>
+              <w:t>"activation_name":"relu"</w:t>
+            </w:r>
+            <w:bookmarkStart w:id="0" w:name="_GoBack"/>
+            <w:bookmarkEnd w:id="0"/>
+            <w:r>
+              <w:rPr>
+                <w:rFonts w:ascii="Times New Roman" w:hAnsi="Times New Roman" w:cs="Times New Roman"/>
+                <w:sz w:val="20"/>
+                <w:szCs w:val="20"/>
+              </w:rPr>
+              <w:t>}</w:t>
             </w:r>
           </w:p>
         </w:tc>
@@ -7628,6 +7670,7 @@
                 <w:sz w:val="20"/>
                 <w:szCs w:val="20"/>
               </w:rPr>
+              <w:lastRenderedPageBreak/>
               <w:t>回傳範例</w:t>
             </w:r>
           </w:p>
@@ -7682,7 +7725,6 @@
                 <w:sz w:val="20"/>
                 <w:szCs w:val="20"/>
               </w:rPr>
-              <w:lastRenderedPageBreak/>
               <w:t xml:space="preserve">    </w:t>
             </w:r>
             <w:r>
@@ -8695,7 +8737,7 @@
 </file>
 
 <file path=customXml/itemProps1.xml><?xml version="1.0" encoding="utf-8"?>
-<ds:datastoreItem xmlns:ds="http://schemas.openxmlformats.org/officeDocument/2006/customXml" ds:itemID="{F0CF5F20-E819-4059-A890-50FDD4C1723A}">
+<ds:datastoreItem xmlns:ds="http://schemas.openxmlformats.org/officeDocument/2006/customXml" ds:itemID="{730F9885-4512-400E-812A-1E00280DE1D1}">
   <ds:schemaRefs>
     <ds:schemaRef ds:uri="http://schemas.openxmlformats.org/officeDocument/2006/bibliography"/>
   </ds:schemaRefs>

</xml_diff>